<commit_message>
adviesvoorstel optimalisatie geoptimaliseerd en screenshots in geplaats.
</commit_message>
<xml_diff>
--- a/Documenten/vrijdag-adviesvoorstel-optimalisatie.docx
+++ b/Documenten/vrijdag-adviesvoorstel-optimalisatie.docx
@@ -22,9 +22,27 @@
       <w:r>
         <w:t xml:space="preserve">Project </w:t>
       </w:r>
-      <w:r>
-        <w:t>Fifa developers edition</w:t>
-      </w:r>
+      <w:proofErr w:type="spellStart"/>
+      <w:r>
+        <w:t>Fifa</w:t>
+      </w:r>
+      <w:proofErr w:type="spellEnd"/>
+      <w:r>
+        <w:t xml:space="preserve"> </w:t>
+      </w:r>
+      <w:proofErr w:type="spellStart"/>
+      <w:r>
+        <w:t>developers</w:t>
+      </w:r>
+      <w:proofErr w:type="spellEnd"/>
+      <w:r>
+        <w:t xml:space="preserve"> </w:t>
+      </w:r>
+      <w:proofErr w:type="spellStart"/>
+      <w:r>
+        <w:t>edition</w:t>
+      </w:r>
+      <w:proofErr w:type="spellEnd"/>
     </w:p>
     <w:p>
       <w:pPr>
@@ -114,8 +132,18 @@
           <w:i/>
           <w:sz w:val="96"/>
         </w:rPr>
-        <w:t>Adviesvoorstel optimalisatie</w:t>
-      </w:r>
+        <w:t xml:space="preserve">Adviesvoorstel </w:t>
+      </w:r>
+      <w:proofErr w:type="gramStart"/>
+      <w:r>
+        <w:rPr>
+          <w:rStyle w:val="Zwaar"/>
+          <w:i/>
+          <w:sz w:val="96"/>
+        </w:rPr>
+        <w:t>optimalisatie</w:t>
+      </w:r>
+      <w:proofErr w:type="gramEnd"/>
     </w:p>
     <w:p>
       <w:pPr>
@@ -143,34 +171,82 @@
           <w:sz w:val="28"/>
           <w:szCs w:val="28"/>
         </w:rPr>
-        <w:t>Team naam: Vrijdag</w:t>
-      </w:r>
-    </w:p>
-    <w:p>
-      <w:pPr>
-        <w:pStyle w:val="Ondertitel"/>
+        <w:t xml:space="preserve">Team naam: </w:t>
+      </w:r>
+      <w:proofErr w:type="gramStart"/>
+      <w:r>
         <w:rPr>
           <w:rStyle w:val="Zwaar"/>
           <w:sz w:val="28"/>
           <w:szCs w:val="28"/>
         </w:rPr>
-      </w:pPr>
-      <w:r>
+        <w:t>Vrijdag</w:t>
+      </w:r>
+      <w:proofErr w:type="gramEnd"/>
+    </w:p>
+    <w:p>
+      <w:pPr>
+        <w:pStyle w:val="Ondertitel"/>
         <w:rPr>
           <w:rStyle w:val="Zwaar"/>
           <w:sz w:val="28"/>
           <w:szCs w:val="28"/>
         </w:rPr>
-        <w:t xml:space="preserve">Project naam: </w:t>
-      </w:r>
+      </w:pPr>
       <w:r>
         <w:rPr>
           <w:rStyle w:val="Zwaar"/>
           <w:sz w:val="28"/>
           <w:szCs w:val="28"/>
         </w:rPr>
-        <w:t>Fifa developers edition</w:t>
-      </w:r>
+        <w:t xml:space="preserve">Project naam: </w:t>
+      </w:r>
+      <w:proofErr w:type="spellStart"/>
+      <w:r>
+        <w:rPr>
+          <w:rStyle w:val="Zwaar"/>
+          <w:sz w:val="28"/>
+          <w:szCs w:val="28"/>
+        </w:rPr>
+        <w:t>Fifa</w:t>
+      </w:r>
+      <w:proofErr w:type="spellEnd"/>
+      <w:r>
+        <w:rPr>
+          <w:rStyle w:val="Zwaar"/>
+          <w:sz w:val="28"/>
+          <w:szCs w:val="28"/>
+        </w:rPr>
+        <w:t xml:space="preserve"> </w:t>
+      </w:r>
+      <w:proofErr w:type="spellStart"/>
+      <w:r>
+        <w:rPr>
+          <w:rStyle w:val="Zwaar"/>
+          <w:sz w:val="28"/>
+          <w:szCs w:val="28"/>
+        </w:rPr>
+        <w:t>developers</w:t>
+      </w:r>
+      <w:proofErr w:type="spellEnd"/>
+      <w:r>
+        <w:rPr>
+          <w:rStyle w:val="Zwaar"/>
+          <w:sz w:val="28"/>
+          <w:szCs w:val="28"/>
+        </w:rPr>
+        <w:t xml:space="preserve"> </w:t>
+      </w:r>
+      <w:proofErr w:type="spellStart"/>
+      <w:r>
+        <w:rPr>
+          <w:rStyle w:val="Zwaar"/>
+          <w:sz w:val="28"/>
+          <w:szCs w:val="28"/>
+        </w:rPr>
+        <w:t>edition</w:t>
+      </w:r>
+      <w:proofErr w:type="spellEnd"/>
     </w:p>
     <w:p>
       <w:pPr>
@@ -229,6 +305,8 @@
           <w:szCs w:val="30"/>
         </w:rPr>
       </w:pPr>
+      <w:proofErr w:type="spellStart"/>
+      <w:proofErr w:type="gramStart"/>
       <w:r>
         <w:rPr>
           <w:rStyle w:val="Nadruk"/>
@@ -238,8 +316,20 @@
           <w:szCs w:val="30"/>
         </w:rPr>
         <w:lastRenderedPageBreak/>
-        <w:t>selectWedstrijd.php</w:t>
-      </w:r>
+        <w:t>selectWedstrijd</w:t>
+      </w:r>
+      <w:proofErr w:type="gramEnd"/>
+      <w:r>
+        <w:rPr>
+          <w:rStyle w:val="Nadruk"/>
+          <w:b/>
+          <w:i w:val="0"/>
+          <w:sz w:val="30"/>
+          <w:szCs w:val="30"/>
+        </w:rPr>
+        <w:t>.php</w:t>
+      </w:r>
+      <w:proofErr w:type="spellEnd"/>
     </w:p>
     <w:p>
       <w:pPr>
@@ -286,7 +376,62 @@
           <w:rStyle w:val="Nadruk"/>
           <w:i w:val="0"/>
         </w:rPr>
-        <w:t>de webapplicatie.</w:t>
+        <w:t xml:space="preserve">de </w:t>
+      </w:r>
+      <w:proofErr w:type="spellStart"/>
+      <w:r>
+        <w:rPr>
+          <w:rStyle w:val="Nadruk"/>
+          <w:i w:val="0"/>
+        </w:rPr>
+        <w:t>webapplicatie</w:t>
+      </w:r>
+      <w:proofErr w:type="spellEnd"/>
+      <w:r>
+        <w:rPr>
+          <w:rStyle w:val="Nadruk"/>
+          <w:i w:val="0"/>
+        </w:rPr>
+        <w:t>.</w:t>
+      </w:r>
+      <w:r>
+        <w:rPr>
+          <w:rStyle w:val="Nadruk"/>
+          <w:i w:val="0"/>
+        </w:rPr>
+        <w:t xml:space="preserve"> B.v. in de vorm van een duidelijke horizontale balk die weergegeven wordt bovenin elke pagina. Dit kan </w:t>
+      </w:r>
+      <w:proofErr w:type="gramStart"/>
+      <w:r>
+        <w:rPr>
+          <w:rStyle w:val="Nadruk"/>
+          <w:i w:val="0"/>
+        </w:rPr>
+        <w:t>te</w:t>
+      </w:r>
+      <w:proofErr w:type="gramEnd"/>
+      <w:r>
+        <w:rPr>
+          <w:rStyle w:val="Nadruk"/>
+          <w:i w:val="0"/>
+        </w:rPr>
+        <w:t xml:space="preserve"> implementeren zijn als </w:t>
+      </w:r>
+      <w:proofErr w:type="spellStart"/>
+      <w:r>
+        <w:rPr>
+          <w:rStyle w:val="Nadruk"/>
+          <w:i w:val="0"/>
+        </w:rPr>
+        <w:t>navigatie.php</w:t>
+      </w:r>
+      <w:proofErr w:type="spellEnd"/>
+      <w:r>
+        <w:rPr>
+          <w:rStyle w:val="Nadruk"/>
+          <w:i w:val="0"/>
+        </w:rPr>
+        <w:t>, zodat als er iets aangepast moet worden, dat het maar 1 keer aangepast moet worden in een enkel bestand i.p.v. dat het op elke individuele pagina aangepast zou moeten worden.</w:t>
       </w:r>
     </w:p>
     <w:p>
@@ -306,7 +451,23 @@
           <w:rStyle w:val="Nadruk"/>
           <w:i w:val="0"/>
         </w:rPr>
-        <w:t>Goede en duidelijke &lt;titel&gt; omschrijving. Dit maakt het duidelijker voor de gebruiker, wat er op die pagina te vinden. Indien je hierbij de juiste keywords gebruikt</w:t>
+        <w:t xml:space="preserve">Goede en duidelijke &lt;titel&gt; omschrijving. Dit maakt het duidelijker voor de gebruiker, wat er op die pagina te vinden. Indien je hierbij de juiste </w:t>
+      </w:r>
+      <w:proofErr w:type="spellStart"/>
+      <w:r>
+        <w:rPr>
+          <w:rStyle w:val="Nadruk"/>
+          <w:i w:val="0"/>
+        </w:rPr>
+        <w:t>keywords</w:t>
+      </w:r>
+      <w:proofErr w:type="spellEnd"/>
+      <w:r>
+        <w:rPr>
+          <w:rStyle w:val="Nadruk"/>
+          <w:i w:val="0"/>
+        </w:rPr>
+        <w:t xml:space="preserve"> gebruikt</w:t>
       </w:r>
       <w:r>
         <w:rPr>
@@ -327,8 +488,33 @@
           <w:rStyle w:val="Nadruk"/>
           <w:i w:val="0"/>
         </w:rPr>
-        <w:t xml:space="preserve"> (Zoekmachine Optimalisatie/SearchEngine Optimization</w:t>
-      </w:r>
+        <w:t xml:space="preserve"> (Zoekmachine Optimalisatie/</w:t>
+      </w:r>
+      <w:proofErr w:type="spellStart"/>
+      <w:r>
+        <w:rPr>
+          <w:rStyle w:val="Nadruk"/>
+          <w:i w:val="0"/>
+        </w:rPr>
+        <w:t>SearchEngine</w:t>
+      </w:r>
+      <w:proofErr w:type="spellEnd"/>
+      <w:r>
+        <w:rPr>
+          <w:rStyle w:val="Nadruk"/>
+          <w:i w:val="0"/>
+        </w:rPr>
+        <w:t xml:space="preserve"> </w:t>
+      </w:r>
+      <w:proofErr w:type="spellStart"/>
+      <w:r>
+        <w:rPr>
+          <w:rStyle w:val="Nadruk"/>
+          <w:i w:val="0"/>
+        </w:rPr>
+        <w:t>Optimization</w:t>
+      </w:r>
+      <w:proofErr w:type="spellEnd"/>
       <w:r>
         <w:rPr>
           <w:rStyle w:val="Nadruk"/>
@@ -343,6 +529,286 @@
         </w:rPr>
         <w:t>)</w:t>
       </w:r>
+    </w:p>
+    <w:p>
+      <w:pPr>
+        <w:pStyle w:val="Lijstalinea"/>
+        <w:rPr>
+          <w:rStyle w:val="Nadruk"/>
+          <w:i w:val="0"/>
+        </w:rPr>
+      </w:pPr>
+      <w:r>
+        <w:rPr>
+          <w:rStyle w:val="Nadruk"/>
+          <w:b/>
+          <w:i w:val="0"/>
+        </w:rPr>
+        <w:t xml:space="preserve">Radius College: Home </w:t>
+      </w:r>
+      <w:r>
+        <w:rPr>
+          <w:rStyle w:val="Nadruk"/>
+          <w:i w:val="0"/>
+        </w:rPr>
+        <w:t>is hier de &lt;</w:t>
+      </w:r>
+      <w:proofErr w:type="spellStart"/>
+      <w:r>
+        <w:rPr>
+          <w:rStyle w:val="Nadruk"/>
+          <w:i w:val="0"/>
+        </w:rPr>
+        <w:t>title</w:t>
+      </w:r>
+      <w:proofErr w:type="spellEnd"/>
+      <w:r>
+        <w:rPr>
+          <w:rStyle w:val="Nadruk"/>
+          <w:i w:val="0"/>
+        </w:rPr>
+        <w:t>&gt;</w:t>
+      </w:r>
+    </w:p>
+    <w:p>
+      <w:pPr>
+        <w:pStyle w:val="Lijstalinea"/>
+        <w:rPr>
+          <w:rStyle w:val="Nadruk"/>
+          <w:i w:val="0"/>
+        </w:rPr>
+      </w:pPr>
+      <w:r>
+        <w:rPr>
+          <w:rStyle w:val="Nadruk"/>
+          <w:i w:val="0"/>
+        </w:rPr>
+        <w:t>D</w:t>
+      </w:r>
+      <w:r>
+        <w:rPr>
+          <w:rStyle w:val="Nadruk"/>
+          <w:i w:val="0"/>
+        </w:rPr>
+        <w:t>aaronder weergegeven de</w:t>
+      </w:r>
+      <w:r>
+        <w:rPr>
+          <w:rStyle w:val="Nadruk"/>
+          <w:i w:val="0"/>
+        </w:rPr>
+        <w:t xml:space="preserve"> </w:t>
+      </w:r>
+      <w:r>
+        <w:rPr>
+          <w:rFonts w:ascii="Courier New" w:hAnsi="Courier New" w:cs="Courier New"/>
+          <w:color w:val="000000"/>
+          <w:sz w:val="21"/>
+          <w:szCs w:val="21"/>
+          <w:shd w:val="clear" w:color="auto" w:fill="FFFFFF"/>
+        </w:rPr>
+        <w:t>&lt;meta name="</w:t>
+      </w:r>
+      <w:proofErr w:type="spellStart"/>
+      <w:r>
+        <w:rPr>
+          <w:rFonts w:ascii="Courier New" w:hAnsi="Courier New" w:cs="Courier New"/>
+          <w:color w:val="000000"/>
+          <w:sz w:val="21"/>
+          <w:szCs w:val="21"/>
+          <w:shd w:val="clear" w:color="auto" w:fill="FFFFFF"/>
+        </w:rPr>
+        <w:t>description</w:t>
+      </w:r>
+      <w:proofErr w:type="spellEnd"/>
+      <w:r>
+        <w:rPr>
+          <w:rFonts w:ascii="Courier New" w:hAnsi="Courier New" w:cs="Courier New"/>
+          <w:color w:val="000000"/>
+          <w:sz w:val="21"/>
+          <w:szCs w:val="21"/>
+          <w:shd w:val="clear" w:color="auto" w:fill="FFFFFF"/>
+        </w:rPr>
+        <w:t xml:space="preserve">" </w:t>
+      </w:r>
+      <w:proofErr w:type="gramStart"/>
+      <w:r>
+        <w:rPr>
+          <w:rFonts w:ascii="Courier New" w:hAnsi="Courier New" w:cs="Courier New"/>
+          <w:color w:val="000000"/>
+          <w:sz w:val="21"/>
+          <w:szCs w:val="21"/>
+          <w:shd w:val="clear" w:color="auto" w:fill="FFFFFF"/>
+        </w:rPr>
+        <w:t>content</w:t>
+      </w:r>
+      <w:proofErr w:type="gramEnd"/>
+      <w:r>
+        <w:rPr>
+          <w:rFonts w:ascii="Courier New" w:hAnsi="Courier New" w:cs="Courier New"/>
+          <w:color w:val="000000"/>
+          <w:sz w:val="21"/>
+          <w:szCs w:val="21"/>
+          <w:shd w:val="clear" w:color="auto" w:fill="FFFFFF"/>
+        </w:rPr>
+        <w:t>="</w:t>
+      </w:r>
+      <w:r>
+        <w:rPr>
+          <w:rFonts w:ascii="Courier New" w:hAnsi="Courier New" w:cs="Courier New"/>
+          <w:b/>
+          <w:color w:val="000000"/>
+          <w:sz w:val="21"/>
+          <w:szCs w:val="21"/>
+          <w:shd w:val="clear" w:color="auto" w:fill="FFFFFF"/>
+        </w:rPr>
+        <w:t xml:space="preserve">Sylvia Lucas (studente </w:t>
+      </w:r>
+      <w:proofErr w:type="spellStart"/>
+      <w:r>
+        <w:rPr>
+          <w:rFonts w:ascii="Courier New" w:hAnsi="Courier New" w:cs="Courier New"/>
+          <w:b/>
+          <w:color w:val="000000"/>
+          <w:sz w:val="21"/>
+          <w:szCs w:val="21"/>
+          <w:shd w:val="clear" w:color="auto" w:fill="FFFFFF"/>
+        </w:rPr>
+        <w:t>mediavormgedving</w:t>
+      </w:r>
+      <w:proofErr w:type="spellEnd"/>
+      <w:r>
+        <w:rPr>
+          <w:rFonts w:ascii="Courier New" w:hAnsi="Courier New" w:cs="Courier New"/>
+          <w:b/>
+          <w:color w:val="000000"/>
+          <w:sz w:val="21"/>
+          <w:szCs w:val="21"/>
+          <w:shd w:val="clear" w:color="auto" w:fill="FFFFFF"/>
+        </w:rPr>
+        <w:t>) is dinsdag 22 april 2014 verkozen tot Radius Topper. In een nek-aan-n…</w:t>
+      </w:r>
+      <w:r>
+        <w:rPr>
+          <w:rFonts w:ascii="Courier New" w:hAnsi="Courier New" w:cs="Courier New"/>
+          <w:color w:val="000000"/>
+          <w:sz w:val="21"/>
+          <w:szCs w:val="21"/>
+          <w:shd w:val="clear" w:color="auto" w:fill="FFFFFF"/>
+        </w:rPr>
+        <w:t>"&gt;</w:t>
+      </w:r>
+      <w:r>
+        <w:rPr>
+          <w:rStyle w:val="Nadruk"/>
+          <w:i w:val="0"/>
+        </w:rPr>
+        <w:t xml:space="preserve"> </w:t>
+      </w:r>
+    </w:p>
+    <w:p>
+      <w:pPr>
+        <w:pStyle w:val="Lijstalinea"/>
+        <w:rPr>
+          <w:rStyle w:val="Nadruk"/>
+          <w:i w:val="0"/>
+        </w:rPr>
+      </w:pPr>
+    </w:p>
+    <w:p>
+      <w:pPr>
+        <w:pStyle w:val="Lijstalinea"/>
+        <w:rPr>
+          <w:rStyle w:val="Nadruk"/>
+          <w:i w:val="0"/>
+        </w:rPr>
+      </w:pPr>
+      <w:r>
+        <w:rPr>
+          <w:iCs/>
+          <w:noProof/>
+          <w:lang w:eastAsia="nl-NL"/>
+        </w:rPr>
+        <w:drawing>
+          <wp:inline distT="0" distB="0" distL="0" distR="0">
+            <wp:extent cx="4648200" cy="1104900"/>
+            <wp:effectExtent l="190500" t="190500" r="190500" b="190500"/>
+            <wp:docPr id="8" name="Afbeelding 8"/>
+            <wp:cNvGraphicFramePr>
+              <a:graphicFrameLocks xmlns:a="http://schemas.openxmlformats.org/drawingml/2006/main" noChangeAspect="1"/>
+            </wp:cNvGraphicFramePr>
+            <a:graphic xmlns:a="http://schemas.openxmlformats.org/drawingml/2006/main">
+              <a:graphicData uri="http://schemas.openxmlformats.org/drawingml/2006/picture">
+                <pic:pic xmlns:pic="http://schemas.openxmlformats.org/drawingml/2006/picture">
+                  <pic:nvPicPr>
+                    <pic:cNvPr id="0" name="Picture 2"/>
+                    <pic:cNvPicPr>
+                      <a:picLocks noChangeAspect="1" noChangeArrowheads="1"/>
+                    </pic:cNvPicPr>
+                  </pic:nvPicPr>
+                  <pic:blipFill>
+                    <a:blip r:embed="rId9">
+                      <a:extLst>
+                        <a:ext uri="{28A0092B-C50C-407E-A947-70E740481C1C}">
+                          <a14:useLocalDpi xmlns:a14="http://schemas.microsoft.com/office/drawing/2010/main" val="0"/>
+                        </a:ext>
+                      </a:extLst>
+                    </a:blip>
+                    <a:srcRect/>
+                    <a:stretch>
+                      <a:fillRect/>
+                    </a:stretch>
+                  </pic:blipFill>
+                  <pic:spPr bwMode="auto">
+                    <a:xfrm>
+                      <a:off x="0" y="0"/>
+                      <a:ext cx="4648200" cy="1104900"/>
+                    </a:xfrm>
+                    <a:prstGeom prst="rect">
+                      <a:avLst/>
+                    </a:prstGeom>
+                    <a:ln>
+                      <a:noFill/>
+                    </a:ln>
+                    <a:effectLst>
+                      <a:outerShdw blurRad="190500" algn="tl" rotWithShape="0">
+                        <a:srgbClr val="000000">
+                          <a:alpha val="70000"/>
+                        </a:srgbClr>
+                      </a:outerShdw>
+                    </a:effectLst>
+                  </pic:spPr>
+                </pic:pic>
+              </a:graphicData>
+            </a:graphic>
+          </wp:inline>
+        </w:drawing>
+      </w:r>
+    </w:p>
+    <w:p>
+      <w:pPr>
+        <w:pStyle w:val="Lijstalinea"/>
+        <w:rPr>
+          <w:rStyle w:val="Nadruk"/>
+          <w:i w:val="0"/>
+        </w:rPr>
+      </w:pPr>
+      <w:r>
+        <w:rPr>
+          <w:rStyle w:val="Nadruk"/>
+          <w:i w:val="0"/>
+        </w:rPr>
+        <w:t>Op bovenstaande manier wordt de website in de zoekresultaten van Google weergegeven.</w:t>
+      </w:r>
+    </w:p>
+    <w:p>
+      <w:pPr>
+        <w:pStyle w:val="Lijstalinea"/>
+        <w:rPr>
+          <w:rStyle w:val="Nadruk"/>
+          <w:i w:val="0"/>
+        </w:rPr>
+      </w:pPr>
     </w:p>
     <w:p>
       <w:pPr>
@@ -401,7 +867,7 @@
                     </pic:cNvPicPr>
                   </pic:nvPicPr>
                   <pic:blipFill>
-                    <a:blip r:embed="rId9">
+                    <a:blip r:embed="rId10">
                       <a:extLst>
                         <a:ext uri="{28A0092B-C50C-407E-A947-70E740481C1C}">
                           <a14:useLocalDpi xmlns:a14="http://schemas.microsoft.com/office/drawing/2010/main" val="0"/>
@@ -444,14 +910,55 @@
           <w:rStyle w:val="Nadruk"/>
           <w:i w:val="0"/>
         </w:rPr>
-        <w:t>in een beveiligde admin omgeving waar logi</w:t>
-      </w:r>
-      <w:r>
-        <w:rPr>
-          <w:rStyle w:val="Nadruk"/>
-          <w:i w:val="0"/>
-        </w:rPr>
-        <w:t>n gegevens voor nodig zijn. Iedere gebruiker van de huidige webapplicatie kan zomaar op de knop klikken en de gegevens verwijderen uit de database. Dit kan niet de bedoeling zijn voor geen enkele webapplicatie.</w:t>
+        <w:t xml:space="preserve">in een beveiligde </w:t>
+      </w:r>
+      <w:proofErr w:type="spellStart"/>
+      <w:proofErr w:type="gramStart"/>
+      <w:r>
+        <w:rPr>
+          <w:rStyle w:val="Nadruk"/>
+          <w:i w:val="0"/>
+        </w:rPr>
+        <w:t>admin</w:t>
+      </w:r>
+      <w:proofErr w:type="spellEnd"/>
+      <w:proofErr w:type="gramEnd"/>
+      <w:r>
+        <w:rPr>
+          <w:rStyle w:val="Nadruk"/>
+          <w:i w:val="0"/>
+        </w:rPr>
+        <w:t xml:space="preserve"> omgeving waar logi</w:t>
+      </w:r>
+      <w:r>
+        <w:rPr>
+          <w:rStyle w:val="Nadruk"/>
+          <w:i w:val="0"/>
+        </w:rPr>
+        <w:t xml:space="preserve">n gegevens voor nodig zijn. Iedere gebruiker van de huidige </w:t>
+      </w:r>
+      <w:proofErr w:type="spellStart"/>
+      <w:r>
+        <w:rPr>
+          <w:rStyle w:val="Nadruk"/>
+          <w:i w:val="0"/>
+        </w:rPr>
+        <w:t>webapplicatie</w:t>
+      </w:r>
+      <w:proofErr w:type="spellEnd"/>
+      <w:r>
+        <w:rPr>
+          <w:rStyle w:val="Nadruk"/>
+          <w:i w:val="0"/>
+        </w:rPr>
+        <w:t xml:space="preserve"> kan zomaar op de knop klikken en de gegevens verwijderen uit de database.</w:t>
+      </w:r>
+      <w:r>
+        <w:rPr>
+          <w:rStyle w:val="Nadruk"/>
+          <w:i w:val="0"/>
+        </w:rPr>
+        <w:t xml:space="preserve"> Het is niet de bedoeling dat dit iedereen dit zomaar kan beheren.</w:t>
       </w:r>
     </w:p>
     <w:p>
@@ -464,6 +971,8 @@
           <w:szCs w:val="30"/>
         </w:rPr>
       </w:pPr>
+      <w:proofErr w:type="spellStart"/>
+      <w:proofErr w:type="gramStart"/>
       <w:r>
         <w:rPr>
           <w:rStyle w:val="Nadruk"/>
@@ -472,8 +981,20 @@
           <w:sz w:val="30"/>
           <w:szCs w:val="30"/>
         </w:rPr>
-        <w:t>addScore.php</w:t>
-      </w:r>
+        <w:t>addScore</w:t>
+      </w:r>
+      <w:proofErr w:type="gramEnd"/>
+      <w:r>
+        <w:rPr>
+          <w:rStyle w:val="Nadruk"/>
+          <w:b/>
+          <w:i w:val="0"/>
+          <w:sz w:val="30"/>
+          <w:szCs w:val="30"/>
+        </w:rPr>
+        <w:t>.php</w:t>
+      </w:r>
+      <w:proofErr w:type="spellEnd"/>
     </w:p>
     <w:p>
       <w:pPr>
@@ -512,14 +1033,49 @@
           <w:rStyle w:val="Nadruk"/>
           <w:i w:val="0"/>
         </w:rPr>
-        <w:t xml:space="preserve">De button “ naar Livestream, verwerken in het </w:t>
-      </w:r>
-      <w:r>
-        <w:rPr>
-          <w:rStyle w:val="Nadruk"/>
-          <w:i w:val="0"/>
-        </w:rPr>
-        <w:t>navigatie menu, zodat dit makkelijk toegankelijk is voor de gebruikers. Momenteel is er verder geen link of navigatie aanwezig voor de gebruiker om naar deze pagina te gaan.</w:t>
+        <w:t>De button “</w:t>
+      </w:r>
+      <w:r>
+        <w:rPr>
+          <w:rStyle w:val="Nadruk"/>
+          <w:i w:val="0"/>
+        </w:rPr>
+        <w:t>naar Livestream</w:t>
+      </w:r>
+      <w:r>
+        <w:rPr>
+          <w:rStyle w:val="Nadruk"/>
+          <w:i w:val="0"/>
+        </w:rPr>
+        <w:t>”</w:t>
+      </w:r>
+      <w:r>
+        <w:rPr>
+          <w:rStyle w:val="Nadruk"/>
+          <w:i w:val="0"/>
+        </w:rPr>
+        <w:t xml:space="preserve">, verwerken in het </w:t>
+      </w:r>
+      <w:r>
+        <w:rPr>
+          <w:rStyle w:val="Nadruk"/>
+          <w:i w:val="0"/>
+        </w:rPr>
+        <w:t>navigatie menu, zodat dit makkelijk</w:t>
+      </w:r>
+      <w:r>
+        <w:rPr>
+          <w:rStyle w:val="Nadruk"/>
+          <w:i w:val="0"/>
+        </w:rPr>
+        <w:t>er</w:t>
+      </w:r>
+      <w:r>
+        <w:rPr>
+          <w:rStyle w:val="Nadruk"/>
+          <w:i w:val="0"/>
+        </w:rPr>
+        <w:t xml:space="preserve"> toegankelijk is voor de gebruikers. Momenteel is er verder geen link of navigatie aanwezig voor de gebruiker om naar deze pagina te gaan.</w:t>
       </w:r>
     </w:p>
     <w:p>
@@ -539,14 +1095,47 @@
           <w:rStyle w:val="Nadruk"/>
           <w:i w:val="0"/>
         </w:rPr>
-        <w:t>Score Toevoegen beveiligen, zodat er geen negatieve scores ingevuld kunnen worden in de webapplicatie.</w:t>
-      </w:r>
-      <w:r>
-        <w:rPr>
-          <w:rStyle w:val="Nadruk"/>
-          <w:i w:val="0"/>
-        </w:rPr>
-        <w:t xml:space="preserve"> Met b.v. onderstaande code, op deze manier kan je een minimaal en maximale waarde ingeven die in de invulvelden ingevoerd kan worden.</w:t>
+        <w:lastRenderedPageBreak/>
+        <w:t xml:space="preserve">Score Toevoegen beveiligen, zodat er geen negatieve scores ingevuld kunnen worden in de </w:t>
+      </w:r>
+      <w:proofErr w:type="spellStart"/>
+      <w:r>
+        <w:rPr>
+          <w:rStyle w:val="Nadruk"/>
+          <w:i w:val="0"/>
+        </w:rPr>
+        <w:t>webapplicatie</w:t>
+      </w:r>
+      <w:proofErr w:type="spellEnd"/>
+      <w:r>
+        <w:rPr>
+          <w:rStyle w:val="Nadruk"/>
+          <w:i w:val="0"/>
+        </w:rPr>
+        <w:t>.</w:t>
+      </w:r>
+      <w:r>
+        <w:rPr>
+          <w:rStyle w:val="Nadruk"/>
+          <w:i w:val="0"/>
+        </w:rPr>
+        <w:t xml:space="preserve"> Met </w:t>
+      </w:r>
+      <w:proofErr w:type="gramStart"/>
+      <w:r>
+        <w:rPr>
+          <w:rStyle w:val="Nadruk"/>
+          <w:i w:val="0"/>
+        </w:rPr>
+        <w:t>b.v.</w:t>
+      </w:r>
+      <w:proofErr w:type="gramEnd"/>
+      <w:r>
+        <w:rPr>
+          <w:rStyle w:val="Nadruk"/>
+          <w:i w:val="0"/>
+        </w:rPr>
+        <w:t xml:space="preserve"> onderstaande code, op deze manier kan je een minimaal en maximale waarde ingeven die in de invulvelden ingevoerd kan worden.</w:t>
       </w:r>
     </w:p>
     <w:p>
@@ -561,13 +1150,23 @@
           <w:lang w:val="en-US"/>
         </w:rPr>
       </w:pPr>
+      <w:proofErr w:type="spellStart"/>
       <w:r>
         <w:rPr>
           <w:rStyle w:val="Nadruk"/>
           <w:i w:val="0"/>
           <w:lang w:val="en-US"/>
         </w:rPr>
-        <w:t>B.v.</w:t>
+        <w:t>B.v</w:t>
+      </w:r>
+      <w:proofErr w:type="spellEnd"/>
+      <w:r>
+        <w:rPr>
+          <w:rStyle w:val="Nadruk"/>
+          <w:i w:val="0"/>
+          <w:lang w:val="en-US"/>
+        </w:rPr>
+        <w:t>.</w:t>
       </w:r>
       <w:r>
         <w:rPr>
@@ -659,7 +1258,7 @@
                     </pic:cNvPicPr>
                   </pic:nvPicPr>
                   <pic:blipFill>
-                    <a:blip r:embed="rId10">
+                    <a:blip r:embed="rId11">
                       <a:extLst>
                         <a:ext uri="{28A0092B-C50C-407E-A947-70E740481C1C}">
                           <a14:useLocalDpi xmlns:a14="http://schemas.microsoft.com/office/drawing/2010/main" val="0"/>
@@ -731,7 +1330,7 @@
                     </pic:cNvPicPr>
                   </pic:nvPicPr>
                   <pic:blipFill>
-                    <a:blip r:embed="rId11">
+                    <a:blip r:embed="rId12">
                       <a:extLst>
                         <a:ext uri="{28A0092B-C50C-407E-A947-70E740481C1C}">
                           <a14:useLocalDpi xmlns:a14="http://schemas.microsoft.com/office/drawing/2010/main" val="0"/>
@@ -796,7 +1395,23 @@
           <w:rStyle w:val="Nadruk"/>
           <w:i w:val="0"/>
         </w:rPr>
-        <w:t>Score Toevoegen beveiligen, zodat het niet meer mogelijk wordt om letters en leestekens in te voeren in een veld waar alleen maar positieve cijfers ingevuld moeten worden. Dus is vrij makkelijk aan te passen me</w:t>
+        <w:t xml:space="preserve">Score Toevoegen beveiligen, zodat het niet meer mogelijk wordt om letters en leestekens in te voeren in een veld waar alleen maar positieve cijfers ingevuld moeten worden. Dus is vrij </w:t>
+      </w:r>
+      <w:proofErr w:type="gramStart"/>
+      <w:r>
+        <w:rPr>
+          <w:rStyle w:val="Nadruk"/>
+          <w:i w:val="0"/>
+        </w:rPr>
+        <w:t>makkelijk</w:t>
+      </w:r>
+      <w:proofErr w:type="gramEnd"/>
+      <w:r>
+        <w:rPr>
+          <w:rStyle w:val="Nadruk"/>
+          <w:i w:val="0"/>
+        </w:rPr>
+        <w:t xml:space="preserve"> aan te passen me</w:t>
       </w:r>
       <w:r>
         <w:rPr>
@@ -818,6 +1433,7 @@
           <w:lang w:val="en-US"/>
         </w:rPr>
       </w:pPr>
+      <w:proofErr w:type="spellStart"/>
       <w:r>
         <w:rPr>
           <w:rFonts w:cs="Courier New"/>
@@ -825,7 +1441,17 @@
           <w:shd w:val="clear" w:color="auto" w:fill="FFFFFF"/>
           <w:lang w:val="en-US"/>
         </w:rPr>
-        <w:t>B.v.</w:t>
+        <w:t>B.v</w:t>
+      </w:r>
+      <w:proofErr w:type="spellEnd"/>
+      <w:r>
+        <w:rPr>
+          <w:rFonts w:cs="Courier New"/>
+          <w:color w:val="000000"/>
+          <w:shd w:val="clear" w:color="auto" w:fill="FFFFFF"/>
+          <w:lang w:val="en-US"/>
+        </w:rPr>
+        <w:t>.</w:t>
       </w:r>
       <w:r>
         <w:rPr>
@@ -940,7 +1566,7 @@
                     </pic:cNvPicPr>
                   </pic:nvPicPr>
                   <pic:blipFill>
-                    <a:blip r:embed="rId12">
+                    <a:blip r:embed="rId13">
                       <a:extLst>
                         <a:ext uri="{28A0092B-C50C-407E-A947-70E740481C1C}">
                           <a14:useLocalDpi xmlns:a14="http://schemas.microsoft.com/office/drawing/2010/main" val="0"/>
@@ -1035,26 +1661,39 @@
           <w:szCs w:val="21"/>
           <w:lang w:val="en-US"/>
         </w:rPr>
-        <w:t>If team2_score&gt;team3_score{</w:t>
-      </w:r>
-    </w:p>
-    <w:p>
-      <w:pPr>
+        <w:t>If team2_score&gt;team3_</w:t>
+      </w:r>
+      <w:proofErr w:type="gramStart"/>
+      <w:r>
         <w:rPr>
           <w:rStyle w:val="Nadruk"/>
           <w:rFonts w:ascii="Courier" w:hAnsi="Courier"/>
           <w:i w:val="0"/>
           <w:sz w:val="21"/>
           <w:szCs w:val="21"/>
-        </w:rPr>
-      </w:pPr>
-      <w:r>
+          <w:lang w:val="en-US"/>
+        </w:rPr>
+        <w:t>score{</w:t>
+      </w:r>
+      <w:proofErr w:type="gramEnd"/>
+    </w:p>
+    <w:p>
+      <w:pPr>
         <w:rPr>
           <w:rStyle w:val="Nadruk"/>
           <w:rFonts w:ascii="Courier" w:hAnsi="Courier"/>
           <w:i w:val="0"/>
           <w:sz w:val="21"/>
           <w:szCs w:val="21"/>
+        </w:rPr>
+      </w:pPr>
+      <w:r>
+        <w:rPr>
+          <w:rStyle w:val="Nadruk"/>
+          <w:rFonts w:ascii="Courier" w:hAnsi="Courier"/>
+          <w:i w:val="0"/>
+          <w:sz w:val="21"/>
+          <w:szCs w:val="21"/>
           <w:lang w:val="en-US"/>
         </w:rPr>
         <w:tab/>
@@ -1079,8 +1718,6 @@
         </w:rPr>
         <w:t>”</w:t>
       </w:r>
-      <w:bookmarkStart w:id="0" w:name="_GoBack"/>
-      <w:bookmarkEnd w:id="0"/>
       <w:r>
         <w:rPr>
           <w:rStyle w:val="Nadruk"/>
@@ -1110,7 +1747,29 @@
           <w:sz w:val="21"/>
           <w:szCs w:val="21"/>
         </w:rPr>
-        <w:t>}else{</w:t>
+        <w:t>}</w:t>
+      </w:r>
+      <w:proofErr w:type="spellStart"/>
+      <w:r>
+        <w:rPr>
+          <w:rStyle w:val="Nadruk"/>
+          <w:rFonts w:ascii="Courier" w:hAnsi="Courier"/>
+          <w:i w:val="0"/>
+          <w:sz w:val="21"/>
+          <w:szCs w:val="21"/>
+        </w:rPr>
+        <w:t>else</w:t>
+      </w:r>
+      <w:proofErr w:type="spellEnd"/>
+      <w:r>
+        <w:rPr>
+          <w:rStyle w:val="Nadruk"/>
+          <w:rFonts w:ascii="Courier" w:hAnsi="Courier"/>
+          <w:i w:val="0"/>
+          <w:sz w:val="21"/>
+          <w:szCs w:val="21"/>
+        </w:rPr>
+        <w:t>{</w:t>
       </w:r>
     </w:p>
     <w:p>
@@ -1166,6 +1825,7 @@
           <w:szCs w:val="30"/>
         </w:rPr>
       </w:pPr>
+      <w:proofErr w:type="gramStart"/>
       <w:r>
         <w:rPr>
           <w:rStyle w:val="Nadruk"/>
@@ -1174,7 +1834,19 @@
           <w:sz w:val="30"/>
           <w:szCs w:val="30"/>
         </w:rPr>
-        <w:t>liveSteam.html</w:t>
+        <w:lastRenderedPageBreak/>
+        <w:t>liveSteam</w:t>
+      </w:r>
+      <w:proofErr w:type="gramEnd"/>
+      <w:r>
+        <w:rPr>
+          <w:rStyle w:val="Nadruk"/>
+          <w:b/>
+          <w:i w:val="0"/>
+          <w:sz w:val="30"/>
+          <w:szCs w:val="30"/>
+        </w:rPr>
+        <w:t>.html</w:t>
       </w:r>
     </w:p>
     <w:p>
@@ -1196,6 +1868,72 @@
         </w:rPr>
         <w:t>Om de topscorer bij te houden, moeten de scores (ook) per speler worden bijgehouden, in plaats van alleen scores per team per wedstrijd bijhouden.</w:t>
       </w:r>
+      <w:r>
+        <w:rPr>
+          <w:rStyle w:val="Nadruk"/>
+          <w:i w:val="0"/>
+        </w:rPr>
+        <w:t xml:space="preserve"> B.v.:</w:t>
+      </w:r>
+    </w:p>
+    <w:p>
+      <w:pPr>
+        <w:pStyle w:val="Lijstalinea"/>
+        <w:rPr>
+          <w:rStyle w:val="Nadruk"/>
+          <w:rFonts w:ascii="Courier" w:hAnsi="Courier"/>
+          <w:i w:val="0"/>
+          <w:sz w:val="21"/>
+          <w:szCs w:val="21"/>
+          <w:lang w:val="en-US"/>
+        </w:rPr>
+      </w:pPr>
+      <w:r>
+        <w:rPr>
+          <w:rStyle w:val="Nadruk"/>
+          <w:rFonts w:ascii="Courier" w:hAnsi="Courier"/>
+          <w:i w:val="0"/>
+          <w:sz w:val="21"/>
+          <w:szCs w:val="21"/>
+          <w:lang w:val="en-US"/>
+        </w:rPr>
+        <w:t>SEL</w:t>
+      </w:r>
+      <w:r>
+        <w:rPr>
+          <w:rStyle w:val="Nadruk"/>
+          <w:rFonts w:ascii="Courier" w:hAnsi="Courier"/>
+          <w:i w:val="0"/>
+          <w:sz w:val="21"/>
+          <w:szCs w:val="21"/>
+          <w:lang w:val="en-US"/>
+        </w:rPr>
+        <w:t xml:space="preserve">ECT </w:t>
+      </w:r>
+      <w:proofErr w:type="gramStart"/>
+      <w:r>
+        <w:rPr>
+          <w:rStyle w:val="Nadruk"/>
+          <w:rFonts w:ascii="Courier" w:hAnsi="Courier"/>
+          <w:i w:val="0"/>
+          <w:sz w:val="21"/>
+          <w:szCs w:val="21"/>
+          <w:lang w:val="en-US"/>
+        </w:rPr>
+        <w:t>MAX(</w:t>
+      </w:r>
+      <w:proofErr w:type="gramEnd"/>
+      <w:r>
+        <w:rPr>
+          <w:rStyle w:val="Nadruk"/>
+          <w:rFonts w:ascii="Courier" w:hAnsi="Courier"/>
+          <w:i w:val="0"/>
+          <w:sz w:val="21"/>
+          <w:szCs w:val="21"/>
+          <w:lang w:val="en-US"/>
+        </w:rPr>
+        <w:t>score) FROM scores;</w:t>
+      </w:r>
     </w:p>
     <w:p>
       <w:pPr>
@@ -1237,10 +1975,75 @@
         </w:rPr>
         <w:t>Een pagina aanmaken voor de finales. Voor het weergeven van het finale schema.</w:t>
       </w:r>
+      <w:bookmarkStart w:id="0" w:name="_GoBack"/>
+      <w:bookmarkEnd w:id="0"/>
+    </w:p>
+    <w:p>
+      <w:pPr>
+        <w:rPr>
+          <w:rStyle w:val="Nadruk"/>
+          <w:i w:val="0"/>
+        </w:rPr>
+      </w:pPr>
+      <w:r>
+        <w:rPr>
+          <w:iCs/>
+          <w:noProof/>
+          <w:lang w:eastAsia="nl-NL"/>
+        </w:rPr>
+        <w:drawing>
+          <wp:inline distT="0" distB="0" distL="0" distR="0">
+            <wp:extent cx="5753100" cy="2790825"/>
+            <wp:effectExtent l="0" t="0" r="0" b="9525"/>
+            <wp:docPr id="10" name="Afbeelding 10" descr="C:\wamp\www\git\Vrijdag\Documenten\finale-wedstijden-flowchart.PNG"/>
+            <wp:cNvGraphicFramePr>
+              <a:graphicFrameLocks xmlns:a="http://schemas.openxmlformats.org/drawingml/2006/main" noChangeAspect="1"/>
+            </wp:cNvGraphicFramePr>
+            <a:graphic xmlns:a="http://schemas.openxmlformats.org/drawingml/2006/main">
+              <a:graphicData uri="http://schemas.openxmlformats.org/drawingml/2006/picture">
+                <pic:pic xmlns:pic="http://schemas.openxmlformats.org/drawingml/2006/picture">
+                  <pic:nvPicPr>
+                    <pic:cNvPr id="0" name="Picture 4" descr="C:\wamp\www\git\Vrijdag\Documenten\finale-wedstijden-flowchart.PNG"/>
+                    <pic:cNvPicPr>
+                      <a:picLocks noChangeAspect="1" noChangeArrowheads="1"/>
+                    </pic:cNvPicPr>
+                  </pic:nvPicPr>
+                  <pic:blipFill>
+                    <a:blip r:embed="rId14">
+                      <a:extLst>
+                        <a:ext uri="{28A0092B-C50C-407E-A947-70E740481C1C}">
+                          <a14:useLocalDpi xmlns:a14="http://schemas.microsoft.com/office/drawing/2010/main" val="0"/>
+                        </a:ext>
+                      </a:extLst>
+                    </a:blip>
+                    <a:srcRect/>
+                    <a:stretch>
+                      <a:fillRect/>
+                    </a:stretch>
+                  </pic:blipFill>
+                  <pic:spPr bwMode="auto">
+                    <a:xfrm>
+                      <a:off x="0" y="0"/>
+                      <a:ext cx="5753100" cy="2790825"/>
+                    </a:xfrm>
+                    <a:prstGeom prst="rect">
+                      <a:avLst/>
+                    </a:prstGeom>
+                    <a:noFill/>
+                    <a:ln>
+                      <a:noFill/>
+                    </a:ln>
+                  </pic:spPr>
+                </pic:pic>
+              </a:graphicData>
+            </a:graphic>
+          </wp:inline>
+        </w:drawing>
+      </w:r>
     </w:p>
     <w:sectPr>
-      <w:headerReference w:type="default" r:id="rId13"/>
-      <w:footerReference w:type="default" r:id="rId14"/>
+      <w:headerReference w:type="default" r:id="rId15"/>
+      <w:footerReference w:type="default" r:id="rId16"/>
       <w:pgSz w:w="11906" w:h="16838"/>
       <w:pgMar w:top="1417" w:right="1417" w:bottom="1417" w:left="1417" w:header="708" w:footer="708" w:gutter="0"/>
       <w:cols w:space="708"/>
@@ -1319,7 +2122,39 @@
         <w:sz w:val="28"/>
       </w:rPr>
       <w:br/>
-      <w:t>Projectleden: Menno, Rick, Regilio, Sharif en Danny</w:t>
+      <w:t xml:space="preserve">Projectleden: Menno, Rick, </w:t>
+    </w:r>
+    <w:proofErr w:type="spellStart"/>
+    <w:r>
+      <w:rPr>
+        <w:rStyle w:val="Zwaar"/>
+        <w:sz w:val="28"/>
+      </w:rPr>
+      <w:t>Regilio</w:t>
+    </w:r>
+    <w:proofErr w:type="spellEnd"/>
+    <w:r>
+      <w:rPr>
+        <w:rStyle w:val="Zwaar"/>
+        <w:sz w:val="28"/>
+      </w:rPr>
+      <w:t xml:space="preserve">, </w:t>
+    </w:r>
+    <w:proofErr w:type="spellStart"/>
+    <w:r>
+      <w:rPr>
+        <w:rStyle w:val="Zwaar"/>
+        <w:sz w:val="28"/>
+      </w:rPr>
+      <w:t>Sharif</w:t>
+    </w:r>
+    <w:proofErr w:type="spellEnd"/>
+    <w:r>
+      <w:rPr>
+        <w:rStyle w:val="Zwaar"/>
+        <w:sz w:val="28"/>
+      </w:rPr>
+      <w:t xml:space="preserve"> en Danny</w:t>
     </w:r>
   </w:p>
   <w:p>

</xml_diff>

<commit_message>
Adviesvoorstel opt. afgerond (afgetekend)
</commit_message>
<xml_diff>
--- a/Documenten/vrijdag-adviesvoorstel-optimalisatie.docx
+++ b/Documenten/vrijdag-adviesvoorstel-optimalisatie.docx
@@ -1220,7 +1220,38 @@
           <w:sz w:val="21"/>
           <w:szCs w:val="21"/>
           <w:shd w:val="clear" w:color="auto" w:fill="FFFFFF"/>
-          <w:lang w:val="en-US"/>
+        </w:rPr>
+      </w:pPr>
+      <w:r>
+        <w:rPr>
+          <w:rFonts w:cs="Courier New"/>
+          <w:color w:val="000000"/>
+          <w:shd w:val="clear" w:color="auto" w:fill="FFFFFF"/>
+        </w:rPr>
+        <w:t>En PHP validatie eroverheen gooien om er echt zeker van te zijn.</w:t>
+      </w:r>
+    </w:p>
+    <w:p>
+      <w:pPr>
+        <w:pStyle w:val="Lijstalinea"/>
+        <w:rPr>
+          <w:rFonts w:ascii="Courier New" w:hAnsi="Courier New" w:cs="Courier New"/>
+          <w:color w:val="000000"/>
+          <w:sz w:val="21"/>
+          <w:szCs w:val="21"/>
+          <w:shd w:val="clear" w:color="auto" w:fill="FFFFFF"/>
+        </w:rPr>
+      </w:pPr>
+    </w:p>
+    <w:p>
+      <w:pPr>
+        <w:pStyle w:val="Lijstalinea"/>
+        <w:rPr>
+          <w:rFonts w:ascii="Courier New" w:hAnsi="Courier New" w:cs="Courier New"/>
+          <w:color w:val="000000"/>
+          <w:sz w:val="21"/>
+          <w:szCs w:val="21"/>
+          <w:shd w:val="clear" w:color="auto" w:fill="FFFFFF"/>
         </w:rPr>
       </w:pPr>
     </w:p>
@@ -1526,9 +1557,28 @@
       <w:pPr>
         <w:pStyle w:val="Lijstalinea"/>
         <w:rPr>
-          <w:rStyle w:val="Nadruk"/>
-          <w:i w:val="0"/>
-          <w:lang w:val="en-US"/>
+          <w:rFonts w:ascii="Courier New" w:hAnsi="Courier New" w:cs="Courier New"/>
+          <w:color w:val="000000"/>
+          <w:sz w:val="21"/>
+          <w:szCs w:val="21"/>
+          <w:shd w:val="clear" w:color="auto" w:fill="FFFFFF"/>
+        </w:rPr>
+      </w:pPr>
+      <w:r>
+        <w:rPr>
+          <w:rFonts w:cs="Courier New"/>
+          <w:color w:val="000000"/>
+          <w:shd w:val="clear" w:color="auto" w:fill="FFFFFF"/>
+        </w:rPr>
+        <w:t>En PHP validatie eroverheen gooien om er echt zeker van te zijn.</w:t>
+      </w:r>
+    </w:p>
+    <w:p>
+      <w:pPr>
+        <w:pStyle w:val="Lijstalinea"/>
+        <w:rPr>
+          <w:rStyle w:val="Nadruk"/>
+          <w:i w:val="0"/>
         </w:rPr>
       </w:pPr>
     </w:p>
@@ -1616,6 +1666,21 @@
     </w:p>
     <w:p>
       <w:pPr>
+        <w:rPr>
+          <w:rStyle w:val="Nadruk"/>
+          <w:i w:val="0"/>
+        </w:rPr>
+      </w:pPr>
+      <w:r>
+        <w:rPr>
+          <w:rStyle w:val="Nadruk"/>
+          <w:i w:val="0"/>
+        </w:rPr>
+        <w:br w:type="page"/>
+      </w:r>
+    </w:p>
+    <w:p>
+      <w:pPr>
         <w:pStyle w:val="Lijstalinea"/>
         <w:numPr>
           <w:ilvl w:val="0"/>
@@ -1626,11 +1691,14 @@
           <w:i w:val="0"/>
         </w:rPr>
       </w:pPr>
-      <w:r>
-        <w:rPr>
-          <w:rStyle w:val="Nadruk"/>
-          <w:i w:val="0"/>
-        </w:rPr>
+      <w:bookmarkStart w:id="0" w:name="_GoBack"/>
+      <w:bookmarkEnd w:id="0"/>
+      <w:r>
+        <w:rPr>
+          <w:rStyle w:val="Nadruk"/>
+          <w:i w:val="0"/>
+        </w:rPr>
+        <w:lastRenderedPageBreak/>
         <w:t>Winnaar bevestigen met een PHP functie in plaats van dat je het handmatig moet doen. Mensen maken fouten, en dit kan wel eens verkeerd uitpakken.</w:t>
       </w:r>
       <w:r>
@@ -1834,7 +1902,6 @@
           <w:sz w:val="30"/>
           <w:szCs w:val="30"/>
         </w:rPr>
-        <w:lastRenderedPageBreak/>
         <w:t>liveSteam</w:t>
       </w:r>
       <w:proofErr w:type="gramEnd"/>
@@ -1975,8 +2042,6 @@
         </w:rPr>
         <w:t>Een pagina aanmaken voor de finales. Voor het weergeven van het finale schema.</w:t>
       </w:r>
-      <w:bookmarkStart w:id="0" w:name="_GoBack"/>
-      <w:bookmarkEnd w:id="0"/>
     </w:p>
     <w:p>
       <w:pPr>
@@ -2039,6 +2104,67 @@
             </a:graphic>
           </wp:inline>
         </w:drawing>
+      </w:r>
+    </w:p>
+    <w:p>
+      <w:pPr>
+        <w:rPr>
+          <w:rStyle w:val="Nadruk"/>
+          <w:i w:val="0"/>
+        </w:rPr>
+      </w:pPr>
+      <w:r>
+        <w:rPr>
+          <w:rStyle w:val="Nadruk"/>
+          <w:i w:val="0"/>
+        </w:rPr>
+        <w:t xml:space="preserve">De 7 finale wedstrijden toevoegen aan de database tabel </w:t>
+      </w:r>
+      <w:r>
+        <w:rPr>
+          <w:rStyle w:val="Nadruk"/>
+          <w:b/>
+          <w:i w:val="0"/>
+        </w:rPr>
+        <w:t>poulewedstrijden</w:t>
+      </w:r>
+      <w:r>
+        <w:rPr>
+          <w:rStyle w:val="Nadruk"/>
+          <w:i w:val="0"/>
+        </w:rPr>
+        <w:t xml:space="preserve">. Met </w:t>
+      </w:r>
+      <w:proofErr w:type="spellStart"/>
+      <w:r>
+        <w:rPr>
+          <w:rStyle w:val="Nadruk"/>
+          <w:i w:val="0"/>
+        </w:rPr>
+        <w:t>Boulians</w:t>
+      </w:r>
+      <w:proofErr w:type="spellEnd"/>
+      <w:r>
+        <w:rPr>
+          <w:rStyle w:val="Nadruk"/>
+          <w:i w:val="0"/>
+        </w:rPr>
+        <w:t xml:space="preserve"> in de kolommen </w:t>
+      </w:r>
+      <w:r>
+        <w:rPr>
+          <w:rStyle w:val="Nadruk"/>
+          <w:b/>
+          <w:i w:val="0"/>
+        </w:rPr>
+        <w:t>kwartfinale, halve-finale en finale</w:t>
+      </w:r>
+      <w:r>
+        <w:rPr>
+          <w:rStyle w:val="Nadruk"/>
+          <w:i w:val="0"/>
+        </w:rPr>
+        <w:t>.</w:t>
       </w:r>
     </w:p>
     <w:sectPr>

</xml_diff>